<commit_message>
added creating account internally/enabling self registration
</commit_message>
<xml_diff>
--- a/Other IT Guide/Syncing Guide.docx
+++ b/Other IT Guide/Syncing Guide.docx
@@ -54,12 +54,21 @@
           <w:szCs w:val="22"/>
         </w:rPr>
       </w:pPr>
-      <w:r>
-        <w:rPr>
-          <w:sz w:val="22"/>
-          <w:szCs w:val="22"/>
-        </w:rPr>
-        <w:t xml:space="preserve">[ Downstairs ] 2014 </w:t>
+      <w:proofErr w:type="gramStart"/>
+      <w:r>
+        <w:rPr>
+          <w:sz w:val="22"/>
+          <w:szCs w:val="22"/>
+        </w:rPr>
+        <w:t>[ Downstairs</w:t>
+      </w:r>
+      <w:proofErr w:type="gramEnd"/>
+      <w:r>
+        <w:rPr>
+          <w:sz w:val="22"/>
+          <w:szCs w:val="22"/>
+        </w:rPr>
+        <w:t xml:space="preserve"> ] 2014 </w:t>
       </w:r>
       <w:r>
         <w:rPr>
@@ -96,12 +105,21 @@
           <w:szCs w:val="22"/>
         </w:rPr>
       </w:pPr>
-      <w:r>
-        <w:rPr>
-          <w:sz w:val="22"/>
-          <w:szCs w:val="22"/>
-        </w:rPr>
-        <w:t xml:space="preserve">[ Downstairs ] 2014 </w:t>
+      <w:proofErr w:type="gramStart"/>
+      <w:r>
+        <w:rPr>
+          <w:sz w:val="22"/>
+          <w:szCs w:val="22"/>
+        </w:rPr>
+        <w:t>[ Downstairs</w:t>
+      </w:r>
+      <w:proofErr w:type="gramEnd"/>
+      <w:r>
+        <w:rPr>
+          <w:sz w:val="22"/>
+          <w:szCs w:val="22"/>
+        </w:rPr>
+        <w:t xml:space="preserve"> ] 2014 </w:t>
       </w:r>
       <w:r>
         <w:rPr>
@@ -124,6 +142,8 @@
         </w:rPr>
         <w:t xml:space="preserve"> – 435 GB total</w:t>
       </w:r>
+      <w:bookmarkStart w:id="0" w:name="_GoBack"/>
+      <w:bookmarkEnd w:id="0"/>
     </w:p>
     <w:p>
       <w:pPr>
@@ -138,12 +158,21 @@
           <w:szCs w:val="22"/>
         </w:rPr>
       </w:pPr>
-      <w:r>
-        <w:rPr>
-          <w:sz w:val="22"/>
-          <w:szCs w:val="22"/>
-        </w:rPr>
-        <w:t>[ Upstairs ] Dell desktop PC</w:t>
+      <w:proofErr w:type="gramStart"/>
+      <w:r>
+        <w:rPr>
+          <w:sz w:val="22"/>
+          <w:szCs w:val="22"/>
+        </w:rPr>
+        <w:t>[ Upstairs</w:t>
+      </w:r>
+      <w:proofErr w:type="gramEnd"/>
+      <w:r>
+        <w:rPr>
+          <w:sz w:val="22"/>
+          <w:szCs w:val="22"/>
+        </w:rPr>
+        <w:t xml:space="preserve"> ] Dell desktop PC</w:t>
       </w:r>
       <w:r>
         <w:rPr>
@@ -166,12 +195,21 @@
           <w:szCs w:val="22"/>
         </w:rPr>
       </w:pPr>
-      <w:r>
-        <w:rPr>
-          <w:sz w:val="22"/>
-          <w:szCs w:val="22"/>
-        </w:rPr>
-        <w:t xml:space="preserve">[ Kitchen ] 2013 (?) </w:t>
+      <w:proofErr w:type="gramStart"/>
+      <w:r>
+        <w:rPr>
+          <w:sz w:val="22"/>
+          <w:szCs w:val="22"/>
+        </w:rPr>
+        <w:t>[ Kitchen</w:t>
+      </w:r>
+      <w:proofErr w:type="gramEnd"/>
+      <w:r>
+        <w:rPr>
+          <w:sz w:val="22"/>
+          <w:szCs w:val="22"/>
+        </w:rPr>
+        <w:t xml:space="preserve"> ] 2013 (?) </w:t>
       </w:r>
       <w:r>
         <w:rPr>
@@ -305,7 +343,23 @@
           <w:sz w:val="22"/>
           <w:szCs w:val="22"/>
         </w:rPr>
-        <w:t>Use SyncBack Free with External HD Marked “2015”</w:t>
+        <w:t xml:space="preserve">Use </w:t>
+      </w:r>
+      <w:proofErr w:type="spellStart"/>
+      <w:r>
+        <w:rPr>
+          <w:sz w:val="22"/>
+          <w:szCs w:val="22"/>
+        </w:rPr>
+        <w:t>SyncBack</w:t>
+      </w:r>
+      <w:proofErr w:type="spellEnd"/>
+      <w:r>
+        <w:rPr>
+          <w:sz w:val="22"/>
+          <w:szCs w:val="22"/>
+        </w:rPr>
+        <w:t xml:space="preserve"> Free with External HD Marked “2015”</w:t>
       </w:r>
     </w:p>
     <w:p>
@@ -340,7 +394,23 @@
           <w:sz w:val="22"/>
           <w:szCs w:val="22"/>
         </w:rPr>
-        <w:t>. These must be fixed set in the sync profile (see SyncBack Free Profiles). This is the current list of ignored folders</w:t>
+        <w:t xml:space="preserve">. These must be fixed set in the sync profile (see </w:t>
+      </w:r>
+      <w:proofErr w:type="spellStart"/>
+      <w:r>
+        <w:rPr>
+          <w:sz w:val="22"/>
+          <w:szCs w:val="22"/>
+        </w:rPr>
+        <w:t>SyncBack</w:t>
+      </w:r>
+      <w:proofErr w:type="spellEnd"/>
+      <w:r>
+        <w:rPr>
+          <w:sz w:val="22"/>
+          <w:szCs w:val="22"/>
+        </w:rPr>
+        <w:t xml:space="preserve"> Free Profiles). This is the current list of ignored folders</w:t>
       </w:r>
       <w:r>
         <w:rPr>
@@ -364,12 +434,21 @@
           <w:szCs w:val="22"/>
         </w:rPr>
       </w:pPr>
-      <w:r>
-        <w:rPr>
-          <w:sz w:val="22"/>
-          <w:szCs w:val="22"/>
-        </w:rPr>
-        <w:t>[ Downstairs ] 2014 MacBook Pro 13” – Exclude the folder</w:t>
+      <w:proofErr w:type="gramStart"/>
+      <w:r>
+        <w:rPr>
+          <w:sz w:val="22"/>
+          <w:szCs w:val="22"/>
+        </w:rPr>
+        <w:t>[ Downstairs</w:t>
+      </w:r>
+      <w:proofErr w:type="gramEnd"/>
+      <w:r>
+        <w:rPr>
+          <w:sz w:val="22"/>
+          <w:szCs w:val="22"/>
+        </w:rPr>
+        <w:t xml:space="preserve"> ] 2014 MacBook Pro 13” – Exclude the folder</w:t>
       </w:r>
       <w:r>
         <w:rPr>
@@ -409,13 +488,23 @@
           <w:szCs w:val="22"/>
         </w:rPr>
       </w:pPr>
+      <w:proofErr w:type="gramStart"/>
       <w:r>
         <w:rPr>
           <w:rFonts w:ascii="Cambria" w:hAnsi="Cambria" w:cs="Courier New"/>
           <w:sz w:val="22"/>
           <w:szCs w:val="22"/>
         </w:rPr>
-        <w:t>[ Downstairs ] 2014 MacBook Air 11” – Exclu</w:t>
+        <w:t>[ Downstairs</w:t>
+      </w:r>
+      <w:proofErr w:type="gramEnd"/>
+      <w:r>
+        <w:rPr>
+          <w:rFonts w:ascii="Cambria" w:hAnsi="Cambria" w:cs="Courier New"/>
+          <w:sz w:val="22"/>
+          <w:szCs w:val="22"/>
+        </w:rPr>
+        <w:t xml:space="preserve"> ] 2014 MacBook Air 11” – Exclu</w:t>
       </w:r>
       <w:r>
         <w:rPr>
@@ -447,12 +536,21 @@
           <w:szCs w:val="22"/>
         </w:rPr>
       </w:pPr>
-      <w:r>
-        <w:rPr>
-          <w:sz w:val="22"/>
-          <w:szCs w:val="22"/>
-        </w:rPr>
-        <w:t>[ Kitchen ] 2013 (?) MacBook Pro 13” w/ Optical Drive – Exclude the folder</w:t>
+      <w:proofErr w:type="gramStart"/>
+      <w:r>
+        <w:rPr>
+          <w:sz w:val="22"/>
+          <w:szCs w:val="22"/>
+        </w:rPr>
+        <w:t>[ Kitchen</w:t>
+      </w:r>
+      <w:proofErr w:type="gramEnd"/>
+      <w:r>
+        <w:rPr>
+          <w:sz w:val="22"/>
+          <w:szCs w:val="22"/>
+        </w:rPr>
+        <w:t xml:space="preserve"> ] 2013 (?) MacBook Pro 13” w/ Optical Drive – Exclude the folder</w:t>
       </w:r>
       <w:r>
         <w:rPr>
@@ -484,13 +582,23 @@
           <w:szCs w:val="22"/>
         </w:rPr>
       </w:pPr>
+      <w:proofErr w:type="gramStart"/>
       <w:r>
         <w:rPr>
           <w:rFonts w:ascii="Cambria" w:hAnsi="Cambria" w:cs="Courier New"/>
           <w:sz w:val="22"/>
           <w:szCs w:val="22"/>
         </w:rPr>
-        <w:t xml:space="preserve">[ Office ] </w:t>
+        <w:t>[ Office</w:t>
+      </w:r>
+      <w:proofErr w:type="gramEnd"/>
+      <w:r>
+        <w:rPr>
+          <w:rFonts w:ascii="Cambria" w:hAnsi="Cambria" w:cs="Courier New"/>
+          <w:sz w:val="22"/>
+          <w:szCs w:val="22"/>
+        </w:rPr>
+        <w:t xml:space="preserve"> ] </w:t>
       </w:r>
       <w:r>
         <w:rPr>
@@ -806,7 +914,39 @@
           <w:sz w:val="22"/>
           <w:szCs w:val="22"/>
         </w:rPr>
-        <w:t>Recently, Professor Joseph has a 15” Macbook pro located on the top floor of Mrak hall kept for her work as an advisor to the chancellor.</w:t>
+        <w:t xml:space="preserve">Recently, Professor Joseph has a 15” </w:t>
+      </w:r>
+      <w:proofErr w:type="spellStart"/>
+      <w:r>
+        <w:rPr>
+          <w:sz w:val="22"/>
+          <w:szCs w:val="22"/>
+        </w:rPr>
+        <w:t>Macbook</w:t>
+      </w:r>
+      <w:proofErr w:type="spellEnd"/>
+      <w:r>
+        <w:rPr>
+          <w:sz w:val="22"/>
+          <w:szCs w:val="22"/>
+        </w:rPr>
+        <w:t xml:space="preserve"> pro located on the top floor of </w:t>
+      </w:r>
+      <w:proofErr w:type="spellStart"/>
+      <w:r>
+        <w:rPr>
+          <w:sz w:val="22"/>
+          <w:szCs w:val="22"/>
+        </w:rPr>
+        <w:t>Mrak</w:t>
+      </w:r>
+      <w:proofErr w:type="spellEnd"/>
+      <w:r>
+        <w:rPr>
+          <w:sz w:val="22"/>
+          <w:szCs w:val="22"/>
+        </w:rPr>
+        <w:t xml:space="preserve"> hall kept for her work as an advisor to the chancellor.</w:t>
       </w:r>
     </w:p>
     <w:p>
@@ -826,7 +966,23 @@
           <w:sz w:val="22"/>
           <w:szCs w:val="22"/>
         </w:rPr>
-        <w:t>For the laptop, Professor Joseph keeps a 64 gigabyte flash drive (Blue and recognized as “Transcend”) that contains the majority of D Data besides the bulky photo/video folders.</w:t>
+        <w:t xml:space="preserve">For the laptop, Professor Joseph keeps a </w:t>
+      </w:r>
+      <w:proofErr w:type="gramStart"/>
+      <w:r>
+        <w:rPr>
+          <w:sz w:val="22"/>
+          <w:szCs w:val="22"/>
+        </w:rPr>
+        <w:t>64 gigabyte</w:t>
+      </w:r>
+      <w:proofErr w:type="gramEnd"/>
+      <w:r>
+        <w:rPr>
+          <w:sz w:val="22"/>
+          <w:szCs w:val="22"/>
+        </w:rPr>
+        <w:t xml:space="preserve"> flash drive (Blue and recognized as “Transcend”) that contains the majority of D Data besides the bulky photo/video folders.</w:t>
       </w:r>
     </w:p>
     <w:p>
@@ -873,10 +1029,24 @@
           <w:sz w:val="22"/>
           <w:szCs w:val="22"/>
         </w:rPr>
-        <w:t>There should be a SyncBack free profile already in place that runs the syncing process.</w:t>
-      </w:r>
-      <w:bookmarkStart w:id="0" w:name="_GoBack"/>
-      <w:bookmarkEnd w:id="0"/>
+        <w:t xml:space="preserve">There should be a </w:t>
+      </w:r>
+      <w:proofErr w:type="spellStart"/>
+      <w:r>
+        <w:rPr>
+          <w:sz w:val="22"/>
+          <w:szCs w:val="22"/>
+        </w:rPr>
+        <w:t>SyncBack</w:t>
+      </w:r>
+      <w:proofErr w:type="spellEnd"/>
+      <w:r>
+        <w:rPr>
+          <w:sz w:val="22"/>
+          <w:szCs w:val="22"/>
+        </w:rPr>
+        <w:t xml:space="preserve"> free profile already in place that runs the syncing process.</w:t>
+      </w:r>
     </w:p>
     <w:p>
       <w:pPr>
@@ -929,7 +1099,23 @@
           <w:sz w:val="22"/>
           <w:szCs w:val="22"/>
         </w:rPr>
-        <w:t>Open up MalwareBytes.</w:t>
+        <w:t xml:space="preserve">Open up </w:t>
+      </w:r>
+      <w:proofErr w:type="spellStart"/>
+      <w:r>
+        <w:rPr>
+          <w:sz w:val="22"/>
+          <w:szCs w:val="22"/>
+        </w:rPr>
+        <w:t>MalwareBytes</w:t>
+      </w:r>
+      <w:proofErr w:type="spellEnd"/>
+      <w:r>
+        <w:rPr>
+          <w:sz w:val="22"/>
+          <w:szCs w:val="22"/>
+        </w:rPr>
+        <w:t>.</w:t>
       </w:r>
     </w:p>
     <w:p>
@@ -992,7 +1178,23 @@
           <w:sz w:val="22"/>
           <w:szCs w:val="22"/>
         </w:rPr>
-        <w:t>If there are malicious items, do as MalwareBytes suggests for you to do with it.</w:t>
+        <w:t xml:space="preserve">If there are malicious items, do as </w:t>
+      </w:r>
+      <w:proofErr w:type="spellStart"/>
+      <w:r>
+        <w:rPr>
+          <w:sz w:val="22"/>
+          <w:szCs w:val="22"/>
+        </w:rPr>
+        <w:t>MalwareBytes</w:t>
+      </w:r>
+      <w:proofErr w:type="spellEnd"/>
+      <w:r>
+        <w:rPr>
+          <w:sz w:val="22"/>
+          <w:szCs w:val="22"/>
+        </w:rPr>
+        <w:t xml:space="preserve"> suggests for you to do with it.</w:t>
       </w:r>
     </w:p>
     <w:p>
@@ -1008,8 +1210,13 @@
       <w:pPr>
         <w:pStyle w:val="Subtitle"/>
       </w:pPr>
-      <w:r>
-        <w:t>SyncBack Free Profiles</w:t>
+      <w:proofErr w:type="spellStart"/>
+      <w:r>
+        <w:t>SyncBack</w:t>
+      </w:r>
+      <w:proofErr w:type="spellEnd"/>
+      <w:r>
+        <w:t xml:space="preserve"> Free Profiles</w:t>
       </w:r>
     </w:p>
     <w:p>
@@ -1200,7 +1407,23 @@
           <w:sz w:val="22"/>
           <w:szCs w:val="22"/>
         </w:rPr>
-        <w:t>Choose Right to be the “D Data” on the Gold Drive.</w:t>
+        <w:t xml:space="preserve">Choose </w:t>
+      </w:r>
+      <w:proofErr w:type="gramStart"/>
+      <w:r>
+        <w:rPr>
+          <w:sz w:val="22"/>
+          <w:szCs w:val="22"/>
+        </w:rPr>
+        <w:t>Right</w:t>
+      </w:r>
+      <w:proofErr w:type="gramEnd"/>
+      <w:r>
+        <w:rPr>
+          <w:sz w:val="22"/>
+          <w:szCs w:val="22"/>
+        </w:rPr>
+        <w:t xml:space="preserve"> to be the “D Data” on the Gold Drive.</w:t>
       </w:r>
     </w:p>
     <w:p>
@@ -1307,6 +1530,123 @@
         </w:rPr>
         <w:t>Press OK.</w:t>
       </w:r>
+    </w:p>
+    <w:p>
+      <w:pPr>
+        <w:pStyle w:val="Subtitle"/>
+        <w:numPr>
+          <w:ilvl w:val="0"/>
+          <w:numId w:val="0"/>
+        </w:numPr>
+      </w:pPr>
+      <w:r>
+        <w:t>Common Mistakes</w:t>
+      </w:r>
+    </w:p>
+    <w:p>
+      <w:pPr>
+        <w:pStyle w:val="ListParagraph"/>
+        <w:numPr>
+          <w:ilvl w:val="0"/>
+          <w:numId w:val="8"/>
+        </w:numPr>
+      </w:pPr>
+      <w:r>
+        <w:t>Make sure the Professor is signed in with her Kerberos. We do not have access to D Data without her signing in.</w:t>
+      </w:r>
+    </w:p>
+    <w:p>
+      <w:pPr>
+        <w:pStyle w:val="ListParagraph"/>
+        <w:numPr>
+          <w:ilvl w:val="0"/>
+          <w:numId w:val="8"/>
+        </w:numPr>
+      </w:pPr>
+      <w:r>
+        <w:t>Make sure that you sync both ways unless you are SURE that you want to only mirror in one direction.</w:t>
+      </w:r>
+    </w:p>
+    <w:p>
+      <w:pPr>
+        <w:pStyle w:val="ListParagraph"/>
+        <w:numPr>
+          <w:ilvl w:val="0"/>
+          <w:numId w:val="8"/>
+        </w:numPr>
+      </w:pPr>
+      <w:r>
+        <w:t xml:space="preserve">Make sure you don't confuse right and left, and G and C drives. </w:t>
+      </w:r>
+      <w:proofErr w:type="gramStart"/>
+      <w:r>
+        <w:t>C is local</w:t>
+      </w:r>
+      <w:proofErr w:type="gramEnd"/>
+      <w:r>
+        <w:t xml:space="preserve">, </w:t>
+      </w:r>
+      <w:proofErr w:type="gramStart"/>
+      <w:r>
+        <w:t>G is external</w:t>
+      </w:r>
+      <w:proofErr w:type="gramEnd"/>
+      <w:r>
+        <w:t>.</w:t>
+      </w:r>
+    </w:p>
+    <w:p>
+      <w:pPr>
+        <w:pStyle w:val="ListParagraph"/>
+        <w:numPr>
+          <w:ilvl w:val="0"/>
+          <w:numId w:val="8"/>
+        </w:numPr>
+      </w:pPr>
+      <w:r>
+        <w:t>Make sure you check the timestamps. If you sort by timestamp and something doesn't make sense, consult the professor to avoid duplicates.</w:t>
+      </w:r>
+    </w:p>
+    <w:p>
+      <w:pPr>
+        <w:pStyle w:val="ListParagraph"/>
+        <w:numPr>
+          <w:ilvl w:val="0"/>
+          <w:numId w:val="8"/>
+        </w:numPr>
+      </w:pPr>
+      <w:r>
+        <w:t xml:space="preserve">Never delete anything without double checking with the Professor or knowing absolutely surely. Deletion of actual data is the </w:t>
+      </w:r>
+      <w:proofErr w:type="gramStart"/>
+      <w:r>
+        <w:t>worst case</w:t>
+      </w:r>
+      <w:proofErr w:type="gramEnd"/>
+      <w:r>
+        <w:t xml:space="preserve"> scenario.</w:t>
+      </w:r>
+    </w:p>
+    <w:p>
+      <w:pPr>
+        <w:pStyle w:val="ListParagraph"/>
+        <w:numPr>
+          <w:ilvl w:val="0"/>
+          <w:numId w:val="8"/>
+        </w:numPr>
+      </w:pPr>
+      <w:r>
+        <w:t>Make sure to eject the disk before unplugging it. If you accidentally unplug while not ejected, you will have to go through a long disk check/scan process that will take a lot of time, not to mention you could possibly mess up the data.</w:t>
+      </w:r>
+    </w:p>
+    <w:p>
+      <w:pPr>
+        <w:spacing w:line="276" w:lineRule="auto"/>
+        <w:rPr>
+          <w:sz w:val="22"/>
+          <w:szCs w:val="22"/>
+        </w:rPr>
+      </w:pPr>
     </w:p>
     <w:sectPr>
       <w:headerReference w:type="default" r:id="rId8"/>
@@ -1500,6 +1840,92 @@
     </w:lvl>
   </w:abstractNum>
   <w:abstractNum w:abstractNumId="1">
+    <w:nsid w:val="13863CE7"/>
+    <w:multiLevelType w:val="hybridMultilevel"/>
+    <w:tmpl w:val="55587FDC"/>
+    <w:lvl w:ilvl="0" w:tplc="0409000F">
+      <w:start w:val="1"/>
+      <w:numFmt w:val="decimal"/>
+      <w:lvlText w:val="%1."/>
+      <w:lvlJc w:val="left"/>
+      <w:pPr>
+        <w:ind w:left="720" w:hanging="360"/>
+      </w:pPr>
+    </w:lvl>
+    <w:lvl w:ilvl="1" w:tplc="04090019" w:tentative="1">
+      <w:start w:val="1"/>
+      <w:numFmt w:val="lowerLetter"/>
+      <w:lvlText w:val="%2."/>
+      <w:lvlJc w:val="left"/>
+      <w:pPr>
+        <w:ind w:left="1440" w:hanging="360"/>
+      </w:pPr>
+    </w:lvl>
+    <w:lvl w:ilvl="2" w:tplc="0409001B" w:tentative="1">
+      <w:start w:val="1"/>
+      <w:numFmt w:val="lowerRoman"/>
+      <w:lvlText w:val="%3."/>
+      <w:lvlJc w:val="right"/>
+      <w:pPr>
+        <w:ind w:left="2160" w:hanging="180"/>
+      </w:pPr>
+    </w:lvl>
+    <w:lvl w:ilvl="3" w:tplc="0409000F" w:tentative="1">
+      <w:start w:val="1"/>
+      <w:numFmt w:val="decimal"/>
+      <w:lvlText w:val="%4."/>
+      <w:lvlJc w:val="left"/>
+      <w:pPr>
+        <w:ind w:left="2880" w:hanging="360"/>
+      </w:pPr>
+    </w:lvl>
+    <w:lvl w:ilvl="4" w:tplc="04090019" w:tentative="1">
+      <w:start w:val="1"/>
+      <w:numFmt w:val="lowerLetter"/>
+      <w:lvlText w:val="%5."/>
+      <w:lvlJc w:val="left"/>
+      <w:pPr>
+        <w:ind w:left="3600" w:hanging="360"/>
+      </w:pPr>
+    </w:lvl>
+    <w:lvl w:ilvl="5" w:tplc="0409001B" w:tentative="1">
+      <w:start w:val="1"/>
+      <w:numFmt w:val="lowerRoman"/>
+      <w:lvlText w:val="%6."/>
+      <w:lvlJc w:val="right"/>
+      <w:pPr>
+        <w:ind w:left="4320" w:hanging="180"/>
+      </w:pPr>
+    </w:lvl>
+    <w:lvl w:ilvl="6" w:tplc="0409000F" w:tentative="1">
+      <w:start w:val="1"/>
+      <w:numFmt w:val="decimal"/>
+      <w:lvlText w:val="%7."/>
+      <w:lvlJc w:val="left"/>
+      <w:pPr>
+        <w:ind w:left="5040" w:hanging="360"/>
+      </w:pPr>
+    </w:lvl>
+    <w:lvl w:ilvl="7" w:tplc="04090019" w:tentative="1">
+      <w:start w:val="1"/>
+      <w:numFmt w:val="lowerLetter"/>
+      <w:lvlText w:val="%8."/>
+      <w:lvlJc w:val="left"/>
+      <w:pPr>
+        <w:ind w:left="5760" w:hanging="360"/>
+      </w:pPr>
+    </w:lvl>
+    <w:lvl w:ilvl="8" w:tplc="0409001B" w:tentative="1">
+      <w:start w:val="1"/>
+      <w:numFmt w:val="lowerRoman"/>
+      <w:lvlText w:val="%9."/>
+      <w:lvlJc w:val="right"/>
+      <w:pPr>
+        <w:ind w:left="6480" w:hanging="180"/>
+      </w:pPr>
+    </w:lvl>
+  </w:abstractNum>
+  <w:abstractNum w:abstractNumId="2">
     <w:nsid w:val="15004A37"/>
     <w:multiLevelType w:val="hybridMultilevel"/>
     <w:tmpl w:val="A844AA36"/>
@@ -1612,7 +2038,7 @@
       </w:rPr>
     </w:lvl>
   </w:abstractNum>
-  <w:abstractNum w:abstractNumId="2">
+  <w:abstractNum w:abstractNumId="3">
     <w:nsid w:val="39652370"/>
     <w:multiLevelType w:val="hybridMultilevel"/>
     <w:tmpl w:val="7BFAB3B4"/>
@@ -1698,7 +2124,7 @@
       </w:pPr>
     </w:lvl>
   </w:abstractNum>
-  <w:abstractNum w:abstractNumId="3">
+  <w:abstractNum w:abstractNumId="4">
     <w:nsid w:val="3C930140"/>
     <w:multiLevelType w:val="hybridMultilevel"/>
     <w:tmpl w:val="4E0689CC"/>
@@ -1811,7 +2237,7 @@
       </w:rPr>
     </w:lvl>
   </w:abstractNum>
-  <w:abstractNum w:abstractNumId="4">
+  <w:abstractNum w:abstractNumId="5">
     <w:nsid w:val="411F792E"/>
     <w:multiLevelType w:val="hybridMultilevel"/>
     <w:tmpl w:val="63E60CF0"/>
@@ -1897,7 +2323,7 @@
       </w:pPr>
     </w:lvl>
   </w:abstractNum>
-  <w:abstractNum w:abstractNumId="5">
+  <w:abstractNum w:abstractNumId="6">
     <w:nsid w:val="441930E6"/>
     <w:multiLevelType w:val="hybridMultilevel"/>
     <w:tmpl w:val="6A62C5F2"/>
@@ -1983,7 +2409,7 @@
       </w:pPr>
     </w:lvl>
   </w:abstractNum>
-  <w:abstractNum w:abstractNumId="6">
+  <w:abstractNum w:abstractNumId="7">
     <w:nsid w:val="69C742E5"/>
     <w:multiLevelType w:val="hybridMultilevel"/>
     <w:tmpl w:val="FE268BDE"/>
@@ -2070,25 +2496,28 @@
     </w:lvl>
   </w:abstractNum>
   <w:num w:numId="1">
-    <w:abstractNumId w:val="6"/>
+    <w:abstractNumId w:val="7"/>
   </w:num>
   <w:num w:numId="2">
     <w:abstractNumId w:val="0"/>
   </w:num>
   <w:num w:numId="3">
+    <w:abstractNumId w:val="4"/>
+  </w:num>
+  <w:num w:numId="4">
+    <w:abstractNumId w:val="2"/>
+  </w:num>
+  <w:num w:numId="5">
+    <w:abstractNumId w:val="5"/>
+  </w:num>
+  <w:num w:numId="6">
     <w:abstractNumId w:val="3"/>
   </w:num>
-  <w:num w:numId="4">
+  <w:num w:numId="7">
+    <w:abstractNumId w:val="6"/>
+  </w:num>
+  <w:num w:numId="8">
     <w:abstractNumId w:val="1"/>
-  </w:num>
-  <w:num w:numId="5">
-    <w:abstractNumId w:val="4"/>
-  </w:num>
-  <w:num w:numId="6">
-    <w:abstractNumId w:val="2"/>
-  </w:num>
-  <w:num w:numId="7">
-    <w:abstractNumId w:val="5"/>
   </w:num>
 </w:numbering>
 </file>

</xml_diff>